<commit_message>
Retake exam finished not done 100%
</commit_message>
<xml_diff>
--- a/16.Retake Exam_13.12.2023/01.CourseBook_Условие.docx
+++ b/16.Retake Exam_13.12.2023/01.CourseBook_Условие.docx
@@ -2389,14 +2389,14 @@
     <w:p>
       <w:pPr>
         <w:rPr>
-          <w:highlight w:val="yellow"/>
+          <w:highlight w:val="green"/>
           <w:lang w:val="bg-BG" w:eastAsia="bg-BG"/>
         </w:rPr>
       </w:pPr>
       <w:r>
         <w:rPr>
           <w:rStyle w:val="37"/>
-          <w:highlight w:val="yellow"/>
+          <w:highlight w:val="green"/>
           <w:lang w:val="en"/>
         </w:rPr>
         <w:t xml:space="preserve">Visualize </w:t>
@@ -2406,7 +2406,7 @@
           <w:rStyle w:val="37"/>
           <w:b/>
           <w:bCs/>
-          <w:highlight w:val="yellow"/>
+          <w:highlight w:val="green"/>
           <w:lang w:val="en"/>
         </w:rPr>
         <w:t xml:space="preserve">the last 3 added course offers. Each course must </w:t>
@@ -2414,7 +2414,7 @@
       <w:r>
         <w:rPr>
           <w:rStyle w:val="37"/>
-          <w:highlight w:val="yellow"/>
+          <w:highlight w:val="green"/>
           <w:lang w:val="en"/>
         </w:rPr>
         <w:t xml:space="preserve">show information about the </w:t>
@@ -2424,7 +2424,7 @@
           <w:rStyle w:val="37"/>
           <w:b/>
           <w:bCs/>
-          <w:highlight w:val="yellow"/>
+          <w:highlight w:val="green"/>
           <w:lang w:val="en"/>
         </w:rPr>
         <w:t>course title</w:t>
@@ -2432,7 +2432,7 @@
       <w:r>
         <w:rPr>
           <w:rStyle w:val="37"/>
-          <w:highlight w:val="yellow"/>
+          <w:highlight w:val="green"/>
           <w:lang w:val="en"/>
         </w:rPr>
         <w:t xml:space="preserve">, </w:t>
@@ -2442,7 +2442,7 @@
           <w:rStyle w:val="37"/>
           <w:b/>
           <w:bCs/>
-          <w:highlight w:val="yellow"/>
+          <w:highlight w:val="green"/>
           <w:lang w:val="en"/>
         </w:rPr>
         <w:t xml:space="preserve">type, certificate </w:t>
@@ -2450,7 +2450,7 @@
       <w:r>
         <w:rPr>
           <w:rStyle w:val="37"/>
-          <w:highlight w:val="yellow"/>
+          <w:highlight w:val="green"/>
           <w:lang w:val="en"/>
         </w:rPr>
         <w:t>and</w:t>
@@ -2460,7 +2460,7 @@
           <w:rStyle w:val="37"/>
           <w:b/>
           <w:bCs/>
-          <w:highlight w:val="yellow"/>
+          <w:highlight w:val="green"/>
           <w:lang w:val="en"/>
         </w:rPr>
         <w:t xml:space="preserve"> price</w:t>
@@ -2468,7 +2468,7 @@
       <w:r>
         <w:rPr>
           <w:rStyle w:val="37"/>
-          <w:highlight w:val="yellow"/>
+          <w:highlight w:val="green"/>
           <w:lang w:val="en"/>
         </w:rPr>
         <w:t xml:space="preserve">, as well as a page with </w:t>
@@ -2478,7 +2478,7 @@
           <w:rStyle w:val="37"/>
           <w:b/>
           <w:bCs/>
-          <w:highlight w:val="yellow"/>
+          <w:highlight w:val="green"/>
           <w:lang w:val="en"/>
         </w:rPr>
         <w:t xml:space="preserve">details </w:t>
@@ -2486,7 +2486,7 @@
       <w:r>
         <w:rPr>
           <w:rStyle w:val="37"/>
-          <w:highlight w:val="yellow"/>
+          <w:highlight w:val="green"/>
           <w:lang w:val="en"/>
         </w:rPr>
         <w:t xml:space="preserve">about the </w:t>
@@ -2496,7 +2496,7 @@
           <w:rStyle w:val="37"/>
           <w:b/>
           <w:bCs/>
-          <w:highlight w:val="yellow"/>
+          <w:highlight w:val="green"/>
           <w:lang w:val="en"/>
         </w:rPr>
         <w:t>specific course.</w:t>
@@ -2648,6 +2648,11 @@
       </w:r>
     </w:p>
     <w:p>
+      <w:pPr>
+        <w:rPr>
+          <w:highlight w:val="green"/>
+        </w:rPr>
+      </w:pPr>
       <w:r>
         <w:rPr>
           <w:b/>
@@ -2758,40 +2763,46 @@
         </w:rPr>
         <w:t xml:space="preserve"> </w:t>
       </w:r>
+      <w:r>
+        <w:rPr>
+          <w:highlight w:val="green"/>
+        </w:rPr>
+        <w:t xml:space="preserve">If the user tries to submit </w:t>
+      </w:r>
+      <w:r>
+        <w:rPr>
+          <w:b/>
+          <w:bCs/>
+          <w:highlight w:val="green"/>
+        </w:rPr>
+        <w:t>invalid data</w:t>
+      </w:r>
+      <w:r>
+        <w:rPr>
+          <w:highlight w:val="green"/>
+        </w:rPr>
+        <w:t xml:space="preserve">, an </w:t>
+      </w:r>
+      <w:r>
+        <w:rPr>
+          <w:b/>
+          <w:bCs/>
+          <w:highlight w:val="green"/>
+        </w:rPr>
+        <w:t>error message</w:t>
+      </w:r>
+      <w:r>
+        <w:rPr>
+          <w:highlight w:val="green"/>
+        </w:rPr>
+        <w:t xml:space="preserve"> should be displayed and the already </w:t>
+      </w:r>
       <w:bookmarkStart w:id="2" w:name="_GoBack"/>
       <w:r>
         <w:rPr>
           <w:highlight w:val="green"/>
         </w:rPr>
-        <w:t xml:space="preserve">If the user tries to submit </w:t>
-      </w:r>
-      <w:r>
-        <w:rPr>
-          <w:b/>
-          <w:bCs/>
-          <w:highlight w:val="green"/>
-        </w:rPr>
-        <w:t>invalid data</w:t>
-      </w:r>
-      <w:r>
-        <w:rPr>
-          <w:highlight w:val="green"/>
-        </w:rPr>
-        <w:t xml:space="preserve">, an </w:t>
-      </w:r>
-      <w:r>
-        <w:rPr>
-          <w:b/>
-          <w:bCs/>
-          <w:highlight w:val="green"/>
-        </w:rPr>
-        <w:t>error message</w:t>
-      </w:r>
-      <w:r>
-        <w:rPr>
-          <w:highlight w:val="green"/>
-        </w:rPr>
-        <w:t xml:space="preserve"> should be displayed and the already entered </w:t>
+        <w:t xml:space="preserve">entered </w:t>
       </w:r>
       <w:r>
         <w:rPr>
@@ -2807,17 +2818,16 @@
         </w:rPr>
         <w:t xml:space="preserve"> in the input fields (except for the passwords).</w:t>
       </w:r>
-      <w:bookmarkEnd w:id="2"/>
-    </w:p>
-    <w:p>
-      <w:pPr>
-        <w:rPr>
-          <w:highlight w:val="yellow"/>
-        </w:rPr>
-      </w:pPr>
-      <w:r>
-        <w:rPr>
-          <w:highlight w:val="yellow"/>
+    </w:p>
+    <w:p>
+      <w:pPr>
+        <w:rPr>
+          <w:highlight w:val="green"/>
+        </w:rPr>
+      </w:pPr>
+      <w:r>
+        <w:rPr>
+          <w:highlight w:val="green"/>
         </w:rPr>
         <w:t xml:space="preserve">A user who is already logged in should </w:t>
       </w:r>
@@ -2825,17 +2835,18 @@
         <w:rPr>
           <w:b/>
           <w:bCs/>
-          <w:highlight w:val="yellow"/>
+          <w:highlight w:val="green"/>
         </w:rPr>
         <w:t>NOT</w:t>
       </w:r>
       <w:r>
         <w:rPr>
-          <w:highlight w:val="yellow"/>
+          <w:highlight w:val="green"/>
         </w:rPr>
         <w:t xml:space="preserve"> be able to reach this page by typing its URL (e.g. “http://localhost:300/register”) in the browser address bar. </w:t>
       </w:r>
     </w:p>
+    <w:bookmarkEnd w:id="2"/>
     <w:p>
       <w:pPr>
         <w:rPr>
@@ -2939,45 +2950,54 @@
           <w:b/>
           <w:highlight w:val="green"/>
         </w:rPr>
-        <w:t>redirect the user to the Home page.</w:t>
-      </w:r>
-      <w:r>
-        <w:rPr>
-          <w:b/>
-        </w:rPr>
-        <w:t xml:space="preserve"> </w:t>
-      </w:r>
-      <w:r>
+        <w:t xml:space="preserve">redirect the user to the Home page. </w:t>
+      </w:r>
+      <w:r>
+        <w:rPr>
+          <w:highlight w:val="green"/>
+        </w:rPr>
         <w:t xml:space="preserve">If the user tries to submit </w:t>
       </w:r>
       <w:r>
         <w:rPr>
           <w:b/>
           <w:bCs/>
+          <w:highlight w:val="green"/>
         </w:rPr>
         <w:t>invalid data</w:t>
       </w:r>
       <w:r>
+        <w:rPr>
+          <w:highlight w:val="green"/>
+        </w:rPr>
         <w:t xml:space="preserve">, an </w:t>
       </w:r>
       <w:r>
         <w:rPr>
           <w:b/>
           <w:bCs/>
+          <w:highlight w:val="green"/>
         </w:rPr>
         <w:t>error message</w:t>
       </w:r>
       <w:r>
+        <w:rPr>
+          <w:highlight w:val="green"/>
+        </w:rPr>
         <w:t xml:space="preserve"> should be displayed and the already entered </w:t>
       </w:r>
       <w:r>
         <w:rPr>
           <w:b/>
           <w:bCs/>
+          <w:highlight w:val="green"/>
         </w:rPr>
         <w:t>data should be kept</w:t>
       </w:r>
       <w:r>
+        <w:rPr>
+          <w:highlight w:val="green"/>
+        </w:rPr>
         <w:t xml:space="preserve"> in the input fields (except for the passwords).</w:t>
       </w:r>
     </w:p>
@@ -3268,36 +3288,51 @@
         <w:t xml:space="preserve"> </w:t>
       </w:r>
       <w:r>
+        <w:rPr>
+          <w:highlight w:val="green"/>
+        </w:rPr>
         <w:t xml:space="preserve">If the user tries to submit </w:t>
       </w:r>
       <w:r>
         <w:rPr>
           <w:b/>
           <w:bCs/>
+          <w:highlight w:val="green"/>
         </w:rPr>
         <w:t>invalid data</w:t>
       </w:r>
       <w:r>
+        <w:rPr>
+          <w:highlight w:val="green"/>
+        </w:rPr>
         <w:t xml:space="preserve">, an </w:t>
       </w:r>
       <w:r>
         <w:rPr>
           <w:b/>
           <w:bCs/>
+          <w:highlight w:val="green"/>
         </w:rPr>
         <w:t>error message</w:t>
       </w:r>
       <w:r>
+        <w:rPr>
+          <w:highlight w:val="green"/>
+        </w:rPr>
         <w:t xml:space="preserve"> should be displayed and the already entered </w:t>
       </w:r>
       <w:r>
         <w:rPr>
           <w:b/>
           <w:bCs/>
+          <w:highlight w:val="green"/>
         </w:rPr>
         <w:t>data should be kept</w:t>
       </w:r>
       <w:r>
+        <w:rPr>
+          <w:highlight w:val="green"/>
+        </w:rPr>
         <w:t xml:space="preserve"> in the input fields.</w:t>
       </w:r>
     </w:p>
@@ -5362,25 +5397,34 @@
           <w:numId w:val="8"/>
         </w:numPr>
         <w:rPr>
+          <w:highlight w:val="green"/>
           <w:lang w:val="bg-BG"/>
         </w:rPr>
       </w:pPr>
       <w:r>
         <w:rPr>
           <w:rStyle w:val="30"/>
+          <w:highlight w:val="green"/>
         </w:rPr>
         <w:t>Guest</w:t>
       </w:r>
       <w:r>
+        <w:rPr>
+          <w:highlight w:val="green"/>
+        </w:rPr>
         <w:t xml:space="preserve"> (not logged in) users can access the </w:t>
       </w:r>
       <w:r>
         <w:rPr>
           <w:rStyle w:val="30"/>
+          <w:highlight w:val="green"/>
         </w:rPr>
         <w:t>Home</w:t>
       </w:r>
       <w:r>
+        <w:rPr>
+          <w:highlight w:val="green"/>
+        </w:rPr>
         <w:t xml:space="preserve"> page.</w:t>
       </w:r>
     </w:p>
@@ -5392,25 +5436,34 @@
           <w:numId w:val="8"/>
         </w:numPr>
         <w:rPr>
+          <w:highlight w:val="green"/>
           <w:lang w:val="bg-BG"/>
         </w:rPr>
       </w:pPr>
       <w:r>
         <w:rPr>
           <w:rStyle w:val="30"/>
+          <w:highlight w:val="green"/>
         </w:rPr>
         <w:t>Guest</w:t>
       </w:r>
       <w:r>
+        <w:rPr>
+          <w:highlight w:val="green"/>
+        </w:rPr>
         <w:t xml:space="preserve"> (not logged in) users can access the </w:t>
       </w:r>
       <w:r>
         <w:rPr>
           <w:rStyle w:val="30"/>
+          <w:highlight w:val="green"/>
         </w:rPr>
         <w:t>Login</w:t>
       </w:r>
       <w:r>
+        <w:rPr>
+          <w:highlight w:val="green"/>
+        </w:rPr>
         <w:t xml:space="preserve"> page and functionality.</w:t>
       </w:r>
     </w:p>
@@ -5422,25 +5475,34 @@
           <w:numId w:val="8"/>
         </w:numPr>
         <w:rPr>
+          <w:highlight w:val="green"/>
           <w:lang w:val="bg-BG"/>
         </w:rPr>
       </w:pPr>
       <w:r>
         <w:rPr>
           <w:rStyle w:val="30"/>
+          <w:highlight w:val="green"/>
         </w:rPr>
         <w:t>Guest</w:t>
       </w:r>
       <w:r>
+        <w:rPr>
+          <w:highlight w:val="green"/>
+        </w:rPr>
         <w:t xml:space="preserve"> (not logged in) users can access the </w:t>
       </w:r>
       <w:r>
         <w:rPr>
           <w:rStyle w:val="30"/>
+          <w:highlight w:val="green"/>
         </w:rPr>
         <w:t>Register</w:t>
       </w:r>
       <w:r>
+        <w:rPr>
+          <w:highlight w:val="green"/>
+        </w:rPr>
         <w:t xml:space="preserve"> page and functionality.</w:t>
       </w:r>
     </w:p>
@@ -5455,18 +5517,21 @@
           <w:rStyle w:val="30"/>
           <w:rFonts w:asciiTheme="minorHAnsi" w:hAnsiTheme="minorHAnsi" w:cstheme="minorHAnsi"/>
           <w:b w:val="0"/>
+          <w:highlight w:val="green"/>
         </w:rPr>
       </w:pPr>
       <w:r>
         <w:rPr>
           <w:rStyle w:val="30"/>
           <w:rFonts w:asciiTheme="minorHAnsi" w:hAnsiTheme="minorHAnsi" w:cstheme="minorHAnsi"/>
+          <w:highlight w:val="green"/>
         </w:rPr>
         <w:t>Guest</w:t>
       </w:r>
       <w:r>
         <w:rPr>
           <w:rFonts w:cstheme="minorHAnsi"/>
+          <w:highlight w:val="green"/>
         </w:rPr>
         <w:t xml:space="preserve"> (not logged in) and </w:t>
       </w:r>
@@ -5474,18 +5539,21 @@
         <w:rPr>
           <w:rStyle w:val="30"/>
           <w:rFonts w:asciiTheme="minorHAnsi" w:hAnsiTheme="minorHAnsi" w:cstheme="minorHAnsi"/>
+          <w:highlight w:val="green"/>
         </w:rPr>
         <w:t>Users</w:t>
       </w:r>
       <w:r>
         <w:rPr>
           <w:rFonts w:cstheme="minorHAnsi"/>
+          <w:highlight w:val="green"/>
         </w:rPr>
         <w:t xml:space="preserve"> (logged in) can access the </w:t>
       </w:r>
       <w:r>
         <w:rPr>
           <w:b/>
+          <w:highlight w:val="green"/>
         </w:rPr>
         <w:t>All Course P</w:t>
       </w:r>
@@ -5493,6 +5561,7 @@
         <w:rPr>
           <w:rStyle w:val="30"/>
           <w:rFonts w:asciiTheme="minorHAnsi" w:hAnsiTheme="minorHAnsi" w:cstheme="minorHAnsi"/>
+          <w:highlight w:val="green"/>
         </w:rPr>
         <w:t>age (Listed all course offers)</w:t>
       </w:r>
@@ -5502,6 +5571,7 @@
           <w:rFonts w:asciiTheme="minorHAnsi" w:hAnsiTheme="minorHAnsi" w:cstheme="minorHAnsi"/>
           <w:b w:val="0"/>
           <w:bCs/>
+          <w:highlight w:val="green"/>
         </w:rPr>
         <w:t>.</w:t>
       </w:r>
@@ -5515,18 +5585,21 @@
         </w:numPr>
         <w:rPr>
           <w:rFonts w:cstheme="minorHAnsi"/>
+          <w:highlight w:val="green"/>
         </w:rPr>
       </w:pPr>
       <w:r>
         <w:rPr>
           <w:rStyle w:val="30"/>
           <w:rFonts w:asciiTheme="minorHAnsi" w:hAnsiTheme="minorHAnsi" w:cstheme="minorHAnsi"/>
+          <w:highlight w:val="green"/>
         </w:rPr>
         <w:t>Guest</w:t>
       </w:r>
       <w:r>
         <w:rPr>
           <w:rFonts w:cstheme="minorHAnsi"/>
+          <w:highlight w:val="green"/>
         </w:rPr>
         <w:t xml:space="preserve"> (not logged in) can access the </w:t>
       </w:r>
@@ -5534,12 +5607,14 @@
         <w:rPr>
           <w:rFonts w:cstheme="minorHAnsi"/>
           <w:b/>
+          <w:highlight w:val="green"/>
         </w:rPr>
         <w:t xml:space="preserve">Details </w:t>
       </w:r>
       <w:r>
         <w:rPr>
           <w:rFonts w:cstheme="minorHAnsi"/>
+          <w:highlight w:val="green"/>
         </w:rPr>
         <w:t>page without functionality.</w:t>
       </w:r>
@@ -5553,18 +5628,21 @@
         </w:numPr>
         <w:rPr>
           <w:rFonts w:cstheme="minorHAnsi"/>
+          <w:highlight w:val="green"/>
         </w:rPr>
       </w:pPr>
       <w:r>
         <w:rPr>
           <w:rStyle w:val="30"/>
           <w:rFonts w:asciiTheme="minorHAnsi" w:hAnsiTheme="minorHAnsi" w:cstheme="minorHAnsi"/>
+          <w:highlight w:val="green"/>
         </w:rPr>
         <w:t>Users</w:t>
       </w:r>
       <w:r>
         <w:rPr>
           <w:rFonts w:cstheme="minorHAnsi"/>
+          <w:highlight w:val="green"/>
         </w:rPr>
         <w:t xml:space="preserve"> (logged in) can access the </w:t>
       </w:r>
@@ -5572,12 +5650,14 @@
         <w:rPr>
           <w:rStyle w:val="30"/>
           <w:rFonts w:asciiTheme="minorHAnsi" w:hAnsiTheme="minorHAnsi" w:cstheme="minorHAnsi"/>
+          <w:highlight w:val="green"/>
         </w:rPr>
         <w:t>Home</w:t>
       </w:r>
       <w:r>
         <w:rPr>
           <w:rFonts w:cstheme="minorHAnsi"/>
+          <w:highlight w:val="green"/>
         </w:rPr>
         <w:t xml:space="preserve"> page.</w:t>
       </w:r>
@@ -5590,25 +5670,34 @@
           <w:numId w:val="8"/>
         </w:numPr>
         <w:rPr>
+          <w:highlight w:val="green"/>
           <w:lang w:val="bg-BG"/>
         </w:rPr>
       </w:pPr>
       <w:r>
         <w:rPr>
           <w:rStyle w:val="30"/>
+          <w:highlight w:val="green"/>
         </w:rPr>
         <w:t>Users</w:t>
       </w:r>
       <w:r>
+        <w:rPr>
+          <w:highlight w:val="green"/>
+        </w:rPr>
         <w:t xml:space="preserve"> (logged in) can access the </w:t>
       </w:r>
       <w:r>
         <w:rPr>
           <w:rStyle w:val="30"/>
+          <w:highlight w:val="green"/>
         </w:rPr>
         <w:t>Details</w:t>
       </w:r>
       <w:r>
+        <w:rPr>
+          <w:highlight w:val="green"/>
+        </w:rPr>
         <w:t xml:space="preserve"> page and functionality.</w:t>
       </w:r>
     </w:p>
@@ -5659,6 +5748,7 @@
           <w:numId w:val="8"/>
         </w:numPr>
         <w:rPr>
+          <w:highlight w:val="green"/>
           <w:lang w:val="bg-BG"/>
         </w:rPr>
       </w:pPr>
@@ -5667,10 +5757,14 @@
           <w:rFonts w:ascii="Consolas" w:hAnsi="Consolas"/>
           <w:b/>
           <w:bCs/>
+          <w:highlight w:val="green"/>
         </w:rPr>
         <w:t>Users</w:t>
       </w:r>
       <w:r>
+        <w:rPr>
+          <w:highlight w:val="green"/>
+        </w:rPr>
         <w:t xml:space="preserve"> (course post owners) can </w:t>
       </w:r>
       <w:r>
@@ -5678,10 +5772,14 @@
           <w:rFonts w:ascii="Consolas" w:hAnsi="Consolas"/>
           <w:b/>
           <w:bCs/>
+          <w:highlight w:val="green"/>
         </w:rPr>
         <w:t>Edit</w:t>
       </w:r>
       <w:r>
+        <w:rPr>
+          <w:highlight w:val="green"/>
+        </w:rPr>
         <w:t xml:space="preserve"> and </w:t>
       </w:r>
       <w:r>
@@ -5689,10 +5787,14 @@
           <w:rFonts w:ascii="Consolas" w:hAnsi="Consolas"/>
           <w:b/>
           <w:bCs/>
+          <w:highlight w:val="green"/>
         </w:rPr>
         <w:t>Delete</w:t>
       </w:r>
       <w:r>
+        <w:rPr>
+          <w:highlight w:val="green"/>
+        </w:rPr>
         <w:t xml:space="preserve"> the current course post</w:t>
       </w:r>
     </w:p>
@@ -5885,10 +5987,14 @@
       <w:pPr>
         <w:pStyle w:val="3"/>
         <w:rPr>
+          <w:highlight w:val="green"/>
           <w:lang w:val="bg-BG"/>
         </w:rPr>
       </w:pPr>
       <w:r>
+        <w:rPr>
+          <w:highlight w:val="green"/>
+        </w:rPr>
         <w:t>Validation and Error Handling</w:t>
       </w:r>
     </w:p>
@@ -5901,6 +6007,7 @@
           <w:color w:val="auto"/>
           <w:sz w:val="22"/>
           <w:szCs w:val="22"/>
+          <w:highlight w:val="green"/>
         </w:rPr>
       </w:pPr>
       <w:r>
@@ -5910,6 +6017,7 @@
           <w:color w:val="auto"/>
           <w:sz w:val="22"/>
           <w:szCs w:val="22"/>
+          <w:highlight w:val="green"/>
         </w:rPr>
         <w:t xml:space="preserve">The application should </w:t>
       </w:r>
@@ -5919,6 +6027,7 @@
           <w:color w:val="auto"/>
           <w:sz w:val="22"/>
           <w:szCs w:val="22"/>
+          <w:highlight w:val="green"/>
         </w:rPr>
         <w:t>notify</w:t>
       </w:r>
@@ -5929,6 +6038,7 @@
           <w:color w:val="auto"/>
           <w:sz w:val="22"/>
           <w:szCs w:val="22"/>
+          <w:highlight w:val="green"/>
         </w:rPr>
         <w:t xml:space="preserve"> the users about the result of their actions.</w:t>
       </w:r>
@@ -5942,10 +6052,14 @@
           <w:color w:val="000000"/>
           <w:sz w:val="21"/>
           <w:szCs w:val="21"/>
+          <w:highlight w:val="green"/>
           <w:lang w:val="bg-BG" w:eastAsia="bg-BG"/>
         </w:rPr>
       </w:pPr>
       <w:r>
+        <w:rPr>
+          <w:highlight w:val="green"/>
+        </w:rPr>
         <w:t>In case of error, you should display div with class "</w:t>
       </w:r>
       <w:r>
@@ -5955,6 +6069,7 @@
           <w:color w:val="000000" w:themeColor="text1"/>
           <w:sz w:val="21"/>
           <w:szCs w:val="21"/>
+          <w:highlight w:val="green"/>
           <w:lang w:val="bg-BG" w:eastAsia="bg-BG"/>
           <w14:textFill>
             <w14:solidFill>
@@ -5965,6 +6080,9 @@
         <w:t>errorContainer</w:t>
       </w:r>
       <w:r>
+        <w:rPr>
+          <w:highlight w:val="green"/>
+        </w:rPr>
         <w:t>"</w:t>
       </w:r>
     </w:p>
@@ -5977,6 +6095,7 @@
           <w:color w:val="auto"/>
           <w:sz w:val="22"/>
           <w:szCs w:val="22"/>
+          <w:highlight w:val="green"/>
         </w:rPr>
       </w:pPr>
       <w:r>
@@ -5986,6 +6105,7 @@
           <w:color w:val="auto"/>
           <w:sz w:val="22"/>
           <w:szCs w:val="22"/>
+          <w:highlight w:val="green"/>
         </w:rPr>
         <w:t>You can choose to display the first error or all of them. You have complete freedom to choose the content of the error message you will display, as long as it is clear what exactly the error is.</w:t>
       </w:r>
@@ -5994,18 +6114,28 @@
       <w:pPr>
         <w:pStyle w:val="4"/>
         <w:rPr>
+          <w:highlight w:val="green"/>
           <w:lang w:val="bg-BG"/>
         </w:rPr>
       </w:pPr>
       <w:r>
+        <w:rPr>
+          <w:highlight w:val="green"/>
+        </w:rPr>
         <w:t>Login / Register</w:t>
       </w:r>
     </w:p>
     <w:p>
       <w:pPr>
         <w:spacing w:before="120" w:line="240" w:lineRule="auto"/>
-      </w:pPr>
-      <w:r>
+        <w:rPr>
+          <w:highlight w:val="green"/>
+        </w:rPr>
+      </w:pPr>
+      <w:r>
+        <w:rPr>
+          <w:highlight w:val="green"/>
+        </w:rPr>
         <w:t>You should make the following validations:</w:t>
       </w:r>
     </w:p>
@@ -6021,41 +6151,55 @@
           <w:rFonts w:cstheme="minorHAnsi"/>
           <w:b/>
           <w:bCs/>
+          <w:highlight w:val="green"/>
           <w:lang w:val="bg-BG"/>
         </w:rPr>
       </w:pPr>
       <w:r>
+        <w:rPr>
+          <w:highlight w:val="green"/>
+        </w:rPr>
         <w:t xml:space="preserve">The </w:t>
       </w:r>
       <w:r>
         <w:rPr>
           <w:b/>
+          <w:highlight w:val="green"/>
         </w:rPr>
         <w:t>username</w:t>
       </w:r>
       <w:r>
+        <w:rPr>
+          <w:highlight w:val="green"/>
+        </w:rPr>
         <w:t xml:space="preserve"> </w:t>
       </w:r>
       <w:r>
         <w:rPr>
           <w:rFonts w:cstheme="minorHAnsi"/>
           <w:bCs/>
+          <w:highlight w:val="green"/>
         </w:rPr>
         <w:t xml:space="preserve">should be </w:t>
       </w:r>
       <w:r>
         <w:rPr>
           <w:b/>
+          <w:highlight w:val="green"/>
         </w:rPr>
         <w:t>at least</w:t>
       </w:r>
       <w:r>
+        <w:rPr>
+          <w:highlight w:val="green"/>
+        </w:rPr>
         <w:t xml:space="preserve"> </w:t>
       </w:r>
       <w:r>
         <w:rPr>
           <w:rFonts w:cstheme="minorHAnsi"/>
           <w:b/>
+          <w:highlight w:val="green"/>
         </w:rPr>
         <w:t>2 characters</w:t>
       </w:r>
@@ -6063,6 +6207,7 @@
         <w:rPr>
           <w:rFonts w:cstheme="minorHAnsi"/>
           <w:bCs/>
+          <w:highlight w:val="green"/>
         </w:rPr>
         <w:t xml:space="preserve"> long</w:t>
       </w:r>
@@ -6079,6 +6224,7 @@
           <w:rFonts w:cstheme="minorHAnsi"/>
           <w:b/>
           <w:bCs/>
+          <w:highlight w:val="green"/>
           <w:lang w:val="bg-BG"/>
         </w:rPr>
       </w:pPr>
@@ -6086,6 +6232,7 @@
         <w:rPr>
           <w:rFonts w:cstheme="minorHAnsi"/>
           <w:bCs/>
+          <w:highlight w:val="green"/>
         </w:rPr>
         <w:t xml:space="preserve">The </w:t>
       </w:r>
@@ -6093,6 +6240,7 @@
         <w:rPr>
           <w:rFonts w:cstheme="minorHAnsi"/>
           <w:b/>
+          <w:highlight w:val="green"/>
         </w:rPr>
         <w:t xml:space="preserve">email </w:t>
       </w:r>
@@ -6100,6 +6248,7 @@
         <w:rPr>
           <w:rFonts w:cstheme="minorHAnsi"/>
           <w:bCs/>
+          <w:highlight w:val="green"/>
         </w:rPr>
         <w:t xml:space="preserve">should be </w:t>
       </w:r>
@@ -6107,6 +6256,7 @@
         <w:rPr>
           <w:rFonts w:cstheme="minorHAnsi"/>
           <w:b/>
+          <w:highlight w:val="green"/>
         </w:rPr>
         <w:t xml:space="preserve">at least 10 characters </w:t>
       </w:r>
@@ -6114,6 +6264,7 @@
         <w:rPr>
           <w:rFonts w:cstheme="minorHAnsi"/>
           <w:bCs/>
+          <w:highlight w:val="green"/>
         </w:rPr>
         <w:t>long</w:t>
       </w:r>
@@ -6127,28 +6278,40 @@
         </w:numPr>
         <w:spacing w:before="120" w:line="240" w:lineRule="auto"/>
         <w:rPr>
+          <w:highlight w:val="green"/>
           <w:lang w:val="bg-BG"/>
         </w:rPr>
       </w:pPr>
       <w:r>
+        <w:rPr>
+          <w:highlight w:val="green"/>
+        </w:rPr>
         <w:t xml:space="preserve">The </w:t>
       </w:r>
       <w:r>
         <w:rPr>
           <w:b/>
+          <w:highlight w:val="green"/>
         </w:rPr>
         <w:t xml:space="preserve">password </w:t>
       </w:r>
       <w:r>
+        <w:rPr>
+          <w:highlight w:val="green"/>
+        </w:rPr>
         <w:t xml:space="preserve">should be </w:t>
       </w:r>
       <w:r>
         <w:rPr>
           <w:b/>
+          <w:highlight w:val="green"/>
         </w:rPr>
         <w:t>at least 4 characters</w:t>
       </w:r>
       <w:r>
+        <w:rPr>
+          <w:highlight w:val="green"/>
+        </w:rPr>
         <w:t xml:space="preserve"> long</w:t>
       </w:r>
     </w:p>
@@ -6161,28 +6324,40 @@
         </w:numPr>
         <w:spacing w:before="120" w:line="240" w:lineRule="auto"/>
         <w:rPr>
+          <w:highlight w:val="green"/>
           <w:lang w:val="bg-BG"/>
         </w:rPr>
       </w:pPr>
       <w:r>
+        <w:rPr>
+          <w:highlight w:val="green"/>
+        </w:rPr>
         <w:t xml:space="preserve">The </w:t>
       </w:r>
       <w:r>
         <w:rPr>
           <w:b/>
+          <w:highlight w:val="green"/>
         </w:rPr>
         <w:t>repeat password</w:t>
       </w:r>
       <w:r>
+        <w:rPr>
+          <w:highlight w:val="green"/>
+        </w:rPr>
         <w:t xml:space="preserve"> should be </w:t>
       </w:r>
       <w:r>
         <w:rPr>
           <w:b/>
+          <w:highlight w:val="green"/>
         </w:rPr>
         <w:t>equal to the password</w:t>
       </w:r>
       <w:r>
+        <w:rPr>
+          <w:highlight w:val="green"/>
+        </w:rPr>
         <w:t xml:space="preserve"> </w:t>
       </w:r>
     </w:p>
@@ -6247,40 +6422,56 @@
       <w:pPr>
         <w:spacing w:before="120" w:line="240" w:lineRule="auto"/>
         <w:rPr>
+          <w:highlight w:val="green"/>
           <w:lang w:val="bg-BG"/>
         </w:rPr>
       </w:pPr>
       <w:r>
+        <w:rPr>
+          <w:highlight w:val="green"/>
+        </w:rPr>
         <w:t xml:space="preserve">You should make the following validations while </w:t>
       </w:r>
       <w:r>
         <w:rPr>
           <w:b/>
           <w:bCs/>
+          <w:highlight w:val="green"/>
         </w:rPr>
         <w:t>creating</w:t>
       </w:r>
       <w:r>
+        <w:rPr>
+          <w:highlight w:val="green"/>
+        </w:rPr>
         <w:t xml:space="preserve"> or </w:t>
       </w:r>
       <w:r>
         <w:rPr>
           <w:b/>
           <w:bCs/>
+          <w:highlight w:val="green"/>
         </w:rPr>
         <w:t>editing a</w:t>
       </w:r>
       <w:r>
+        <w:rPr>
+          <w:highlight w:val="green"/>
+        </w:rPr>
         <w:t xml:space="preserve"> </w:t>
       </w:r>
       <w:r>
         <w:rPr>
           <w:b/>
           <w:bCs/>
+          <w:highlight w:val="green"/>
         </w:rPr>
         <w:t>course post</w:t>
       </w:r>
       <w:r>
+        <w:rPr>
+          <w:highlight w:val="green"/>
+        </w:rPr>
         <w:t>:</w:t>
       </w:r>
     </w:p>
@@ -6295,30 +6486,40 @@
         <w:rPr>
           <w:b/>
           <w:bCs/>
+          <w:highlight w:val="green"/>
           <w:lang w:val="bg-BG"/>
         </w:rPr>
       </w:pPr>
       <w:r>
+        <w:rPr>
+          <w:highlight w:val="green"/>
+        </w:rPr>
         <w:t xml:space="preserve">The </w:t>
       </w:r>
       <w:r>
         <w:rPr>
           <w:b/>
+          <w:highlight w:val="green"/>
         </w:rPr>
         <w:t>Title</w:t>
       </w:r>
       <w:r>
+        <w:rPr>
+          <w:highlight w:val="green"/>
+        </w:rPr>
         <w:t xml:space="preserve"> should be </w:t>
       </w:r>
       <w:r>
         <w:rPr>
           <w:b/>
+          <w:highlight w:val="green"/>
         </w:rPr>
         <w:t xml:space="preserve">at least </w:t>
       </w:r>
       <w:r>
         <w:rPr>
           <w:b/>
+          <w:highlight w:val="green"/>
           <w:lang w:val="bg-BG"/>
         </w:rPr>
         <w:t>5</w:t>
@@ -6326,6 +6527,7 @@
       <w:r>
         <w:rPr>
           <w:b/>
+          <w:highlight w:val="green"/>
         </w:rPr>
         <w:t xml:space="preserve"> characters</w:t>
       </w:r>
@@ -6339,25 +6541,34 @@
         </w:numPr>
         <w:spacing w:before="120" w:line="240" w:lineRule="auto"/>
         <w:rPr>
+          <w:highlight w:val="green"/>
           <w:lang w:val="bg-BG"/>
         </w:rPr>
       </w:pPr>
       <w:r>
+        <w:rPr>
+          <w:highlight w:val="green"/>
+        </w:rPr>
         <w:t xml:space="preserve">The </w:t>
       </w:r>
       <w:r>
         <w:rPr>
           <w:b/>
+          <w:highlight w:val="green"/>
         </w:rPr>
         <w:t>Course Image</w:t>
       </w:r>
       <w:r>
+        <w:rPr>
+          <w:highlight w:val="green"/>
+        </w:rPr>
         <w:t xml:space="preserve"> </w:t>
       </w:r>
       <w:r>
         <w:rPr>
           <w:rFonts w:cstheme="minorHAnsi"/>
           <w:bCs/>
+          <w:highlight w:val="green"/>
         </w:rPr>
         <w:t xml:space="preserve">should start with </w:t>
       </w:r>
@@ -6365,6 +6576,7 @@
         <w:rPr>
           <w:rFonts w:cstheme="minorHAnsi"/>
           <w:b/>
+          <w:highlight w:val="green"/>
         </w:rPr>
         <w:t>http:// or https://</w:t>
       </w:r>
@@ -6379,14 +6591,19 @@
         <w:spacing w:before="120" w:line="240" w:lineRule="auto"/>
         <w:rPr>
           <w:b/>
-        </w:rPr>
-      </w:pPr>
-      <w:r>
+          <w:highlight w:val="green"/>
+        </w:rPr>
+      </w:pPr>
+      <w:r>
+        <w:rPr>
+          <w:highlight w:val="green"/>
+        </w:rPr>
         <w:t>The</w:t>
       </w:r>
       <w:r>
         <w:rPr>
           <w:b/>
+          <w:highlight w:val="green"/>
         </w:rPr>
         <w:t xml:space="preserve"> Description </w:t>
       </w:r>
@@ -6394,6 +6611,7 @@
         <w:rPr>
           <w:rFonts w:cstheme="minorHAnsi"/>
           <w:bCs/>
+          <w:highlight w:val="green"/>
         </w:rPr>
         <w:t xml:space="preserve">should be a minimum of </w:t>
       </w:r>
@@ -6401,6 +6619,7 @@
         <w:rPr>
           <w:rFonts w:cstheme="minorHAnsi"/>
           <w:b/>
+          <w:highlight w:val="green"/>
           <w:lang w:val="bg-BG"/>
         </w:rPr>
         <w:t>10</w:t>
@@ -6409,6 +6628,7 @@
         <w:rPr>
           <w:rFonts w:cstheme="minorHAnsi"/>
           <w:b/>
+          <w:highlight w:val="green"/>
         </w:rPr>
         <w:t xml:space="preserve"> characters</w:t>
       </w:r>
@@ -6416,6 +6636,7 @@
         <w:rPr>
           <w:rFonts w:cstheme="minorHAnsi"/>
           <w:bCs/>
+          <w:highlight w:val="green"/>
         </w:rPr>
         <w:t xml:space="preserve"> </w:t>
       </w:r>
@@ -6423,6 +6644,7 @@
         <w:rPr>
           <w:rFonts w:cstheme="minorHAnsi"/>
           <w:b/>
+          <w:highlight w:val="green"/>
         </w:rPr>
         <w:t>long</w:t>
       </w:r>
@@ -6437,12 +6659,14 @@
         <w:spacing w:before="120" w:line="240" w:lineRule="auto"/>
         <w:rPr>
           <w:b/>
-        </w:rPr>
-      </w:pPr>
-      <w:r>
-        <w:rPr>
-          <w:rFonts w:cstheme="minorHAnsi"/>
-          <w:bCs/>
+          <w:highlight w:val="green"/>
+        </w:rPr>
+      </w:pPr>
+      <w:r>
+        <w:rPr>
+          <w:rFonts w:cstheme="minorHAnsi"/>
+          <w:bCs/>
+          <w:highlight w:val="green"/>
         </w:rPr>
         <w:t xml:space="preserve">The </w:t>
       </w:r>
@@ -6450,6 +6674,7 @@
         <w:rPr>
           <w:rFonts w:cstheme="minorHAnsi"/>
           <w:b/>
+          <w:highlight w:val="green"/>
         </w:rPr>
         <w:t xml:space="preserve">Type </w:t>
       </w:r>
@@ -6457,6 +6682,7 @@
         <w:rPr>
           <w:rFonts w:cstheme="minorHAnsi"/>
           <w:bCs/>
+          <w:highlight w:val="green"/>
         </w:rPr>
         <w:t xml:space="preserve">should be a minimum of </w:t>
       </w:r>
@@ -6464,6 +6690,7 @@
         <w:rPr>
           <w:rFonts w:cstheme="minorHAnsi"/>
           <w:b/>
+          <w:highlight w:val="green"/>
           <w:lang w:val="bg-BG"/>
         </w:rPr>
         <w:t>3</w:t>
@@ -6472,6 +6699,7 @@
         <w:rPr>
           <w:rFonts w:cstheme="minorHAnsi"/>
           <w:b/>
+          <w:highlight w:val="green"/>
         </w:rPr>
         <w:t xml:space="preserve"> characters long</w:t>
       </w:r>
@@ -6486,12 +6714,14 @@
         <w:spacing w:before="120" w:line="240" w:lineRule="auto"/>
         <w:rPr>
           <w:b/>
-        </w:rPr>
-      </w:pPr>
-      <w:r>
-        <w:rPr>
-          <w:rFonts w:cstheme="minorHAnsi"/>
-          <w:bCs/>
+          <w:highlight w:val="green"/>
+        </w:rPr>
+      </w:pPr>
+      <w:r>
+        <w:rPr>
+          <w:rFonts w:cstheme="minorHAnsi"/>
+          <w:bCs/>
+          <w:highlight w:val="green"/>
         </w:rPr>
         <w:t xml:space="preserve">The </w:t>
       </w:r>
@@ -6499,6 +6729,7 @@
         <w:rPr>
           <w:rFonts w:cstheme="minorHAnsi"/>
           <w:b/>
+          <w:highlight w:val="green"/>
         </w:rPr>
         <w:t xml:space="preserve">Certificate </w:t>
       </w:r>
@@ -6506,6 +6737,7 @@
         <w:rPr>
           <w:rFonts w:cstheme="minorHAnsi"/>
           <w:bCs/>
+          <w:highlight w:val="green"/>
         </w:rPr>
         <w:t xml:space="preserve">should be a minimum of </w:t>
       </w:r>
@@ -6513,6 +6745,7 @@
         <w:rPr>
           <w:rFonts w:cstheme="minorHAnsi"/>
           <w:b/>
+          <w:highlight w:val="green"/>
         </w:rPr>
         <w:t>2 characters long</w:t>
       </w:r>

</xml_diff>